<commit_message>
Cambio en A+ daniel
</commit_message>
<xml_diff>
--- a/D11 - Acceptance testing/Item 8/Report A+.docx
+++ b/D11 - Acceptance testing/Item 8/Report A+.docx
@@ -1378,39 +1378,40 @@
           <w:szCs w:val="23"/>
         </w:rPr>
       </w:pPr>
+      <w:bookmarkStart w:id="2" w:name="_GoBack"/>
     </w:p>
     <w:p>
       <w:pPr>
         <w:pStyle w:val="Ttulo1"/>
       </w:pPr>
-      <w:bookmarkStart w:id="2" w:name="_Toc512875661"/>
+      <w:bookmarkStart w:id="3" w:name="_Toc512875661"/>
       <w:r>
         <w:t>Daniel</w:t>
       </w:r>
-      <w:bookmarkEnd w:id="2"/>
+      <w:bookmarkEnd w:id="3"/>
     </w:p>
     <w:p>
       <w:pPr>
         <w:pStyle w:val="Ttulo2"/>
       </w:pPr>
-      <w:bookmarkStart w:id="3" w:name="_Toc512875662"/>
+      <w:bookmarkStart w:id="4" w:name="_Toc512875662"/>
       <w:r>
         <w:t>Dolbuck</w:t>
       </w:r>
-      <w:bookmarkEnd w:id="3"/>
+      <w:bookmarkEnd w:id="4"/>
     </w:p>
     <w:p>
       <w:pPr>
         <w:pStyle w:val="Ttulo3"/>
       </w:pPr>
-      <w:bookmarkStart w:id="4" w:name="_Toc512875663"/>
+      <w:bookmarkStart w:id="5" w:name="_Toc512875663"/>
       <w:r>
         <w:t>Introducción</w:t>
       </w:r>
       <w:r>
         <w:t>.</w:t>
       </w:r>
-      <w:bookmarkEnd w:id="4"/>
+      <w:bookmarkEnd w:id="5"/>
     </w:p>
     <w:p>
       <w:r>
@@ -1427,11 +1428,11 @@
       <w:pPr>
         <w:pStyle w:val="Ttulo3"/>
       </w:pPr>
-      <w:bookmarkStart w:id="5" w:name="_Toc512875664"/>
+      <w:bookmarkStart w:id="6" w:name="_Toc512875664"/>
       <w:r>
         <w:t>Proyectos.</w:t>
       </w:r>
-      <w:bookmarkEnd w:id="5"/>
+      <w:bookmarkEnd w:id="6"/>
     </w:p>
     <w:p>
       <w:r>
@@ -1476,11 +1477,11 @@
       <w:pPr>
         <w:pStyle w:val="Ttulo3"/>
       </w:pPr>
-      <w:bookmarkStart w:id="6" w:name="_Toc512875666"/>
+      <w:bookmarkStart w:id="7" w:name="_Toc512875666"/>
       <w:r>
         <w:t>Introducción.</w:t>
       </w:r>
-      <w:bookmarkEnd w:id="6"/>
+      <w:bookmarkEnd w:id="7"/>
     </w:p>
     <w:p>
       <w:r>
@@ -1497,11 +1498,11 @@
       <w:pPr>
         <w:pStyle w:val="Ttulo3"/>
       </w:pPr>
-      <w:bookmarkStart w:id="7" w:name="_Toc512875667"/>
+      <w:bookmarkStart w:id="8" w:name="_Toc512875667"/>
       <w:r>
         <w:t>Proyectos.</w:t>
       </w:r>
-      <w:bookmarkEnd w:id="7"/>
+      <w:bookmarkEnd w:id="8"/>
     </w:p>
     <w:p>
       <w:r>
@@ -1518,11 +1519,11 @@
       <w:pPr>
         <w:pStyle w:val="Ttulo3"/>
       </w:pPr>
-      <w:bookmarkStart w:id="8" w:name="_Toc512875668"/>
+      <w:bookmarkStart w:id="9" w:name="_Toc512875668"/>
       <w:r>
         <w:t>Tecnologías.</w:t>
       </w:r>
-      <w:bookmarkEnd w:id="8"/>
+      <w:bookmarkEnd w:id="9"/>
     </w:p>
     <w:p>
       <w:r>
@@ -1539,21 +1540,21 @@
       <w:pPr>
         <w:pStyle w:val="Ttulo2"/>
       </w:pPr>
-      <w:bookmarkStart w:id="9" w:name="_Toc512875669"/>
+      <w:bookmarkStart w:id="10" w:name="_Toc512875669"/>
       <w:r>
         <w:t>Sentient Technologies.</w:t>
       </w:r>
-      <w:bookmarkEnd w:id="9"/>
+      <w:bookmarkEnd w:id="10"/>
     </w:p>
     <w:p>
       <w:pPr>
         <w:pStyle w:val="Ttulo3"/>
       </w:pPr>
-      <w:bookmarkStart w:id="10" w:name="_Toc512875670"/>
+      <w:bookmarkStart w:id="11" w:name="_Toc512875670"/>
       <w:r>
         <w:t>Introducción.</w:t>
       </w:r>
-      <w:bookmarkEnd w:id="10"/>
+      <w:bookmarkEnd w:id="11"/>
     </w:p>
     <w:p>
       <w:r>
@@ -1582,11 +1583,11 @@
       <w:pPr>
         <w:pStyle w:val="Ttulo3"/>
       </w:pPr>
-      <w:bookmarkStart w:id="11" w:name="_Toc512875671"/>
+      <w:bookmarkStart w:id="12" w:name="_Toc512875671"/>
       <w:r>
         <w:t>Proyectos.</w:t>
       </w:r>
-      <w:bookmarkEnd w:id="11"/>
+      <w:bookmarkEnd w:id="12"/>
     </w:p>
     <w:p>
       <w:r>
@@ -1597,14 +1598,14 @@
       <w:pPr>
         <w:pStyle w:val="Ttulo3"/>
       </w:pPr>
-      <w:bookmarkStart w:id="12" w:name="_Toc512875672"/>
+      <w:bookmarkStart w:id="13" w:name="_Toc512875672"/>
       <w:r>
         <w:t>Tecnologías</w:t>
       </w:r>
       <w:r>
         <w:t>.</w:t>
       </w:r>
-      <w:bookmarkEnd w:id="12"/>
+      <w:bookmarkEnd w:id="13"/>
     </w:p>
     <w:p>
       <w:r>
@@ -1626,41 +1627,122 @@
         <w:t>Creo que también usan la herramienta TensorFlow para poder entrenar más fácil y rápidamente a la IA. Es un sistema de código abierto de aprendizaje profundo, es decir, de una red neuronal, la cual puede correr en múltiples CPUs y GPUs. Se usa para entrenar redes neuronales que puedan detectar y descifrar patrones y correlaciones análogas a las que vemos en el aprendizaje y razonamiento humano.</w:t>
       </w:r>
     </w:p>
+    <w:p>
+      <w:pPr>
+        <w:rPr>
+          <w:rFonts w:cstheme="minorHAnsi"/>
+          <w:color w:val="000000" w:themeColor="text1"/>
+        </w:rPr>
+      </w:pPr>
+    </w:p>
+    <w:p>
+      <w:pPr>
+        <w:pStyle w:val="Ttulo2"/>
+      </w:pPr>
+      <w:r>
+        <w:lastRenderedPageBreak/>
+        <w:t>Google</w:t>
+      </w:r>
+    </w:p>
+    <w:p>
+      <w:pPr>
+        <w:pStyle w:val="Ttulo3"/>
+      </w:pPr>
+      <w:r>
+        <w:t>Introducción.</w:t>
+      </w:r>
+    </w:p>
+    <w:p>
+      <w:r>
+        <w:t>Todos sabemos quien es Google hoy en día, incluso la persona que ni si quiera a cogido un ordenador en toda su vida. Esta empresa comenzó a adquirir esta importancia en nuestro mundo a medida que internet fue siendo mas accesible para todas las personas.</w:t>
+      </w:r>
+    </w:p>
+    <w:p>
+      <w:pPr>
+        <w:pStyle w:val="Ttulo3"/>
+      </w:pPr>
+      <w:r>
+        <w:t xml:space="preserve">Proyectos. </w:t>
+      </w:r>
+    </w:p>
+    <w:p>
+      <w:r>
+        <w:t>Entre los proyectos de esta gran multinacional podemos encontrar un pilar muy grande como es Android, ese sistema operativo para móviles tan famoso.</w:t>
+      </w:r>
+    </w:p>
+    <w:p>
+      <w:r>
+        <w:t>A parte de centrarse en el mundo del software móvil se centra mucho en otro tipo de software como pueden ser la creación de IA puesto que es un sector con mucha explotación por delante y muchísimo futuro y además prometedor.</w:t>
+      </w:r>
+    </w:p>
+    <w:p>
+      <w:pPr>
+        <w:pStyle w:val="Ttulo3"/>
+      </w:pPr>
+      <w:r>
+        <w:t>Tecnologías.</w:t>
+      </w:r>
+    </w:p>
+    <w:p>
+      <w:r>
+        <w:t xml:space="preserve">Un lenguaje que, seguro que tienen que usar es Java, puesto que Android tiene muchísimo código hecho en java, además Google tuvo sus disputas con Oracle por la utilización de la Api de Java. </w:t>
+      </w:r>
+    </w:p>
+    <w:p>
+      <w:r>
+        <w:t xml:space="preserve">Como de hecho Google se esta metiendo de lleno en el mundo de la inteligencia artificial seguro que usan un lenguaje potente como Python y algún </w:t>
+      </w:r>
+      <w:proofErr w:type="spellStart"/>
+      <w:r>
+        <w:t>framework</w:t>
+      </w:r>
+      <w:proofErr w:type="spellEnd"/>
+      <w:r>
+        <w:t xml:space="preserve"> que pueda usarse con él.</w:t>
+      </w:r>
+    </w:p>
+    <w:p>
+      <w:r>
+        <w:t>Para mi gusto el mejor entorno para trabajar con cualquier lenguaje es eclipse además de ser el mas extendido y el que mas comunidad tiene detrás. Por eso pienso que Google en multitud de desarrollos que hace usa eclipse.</w:t>
+      </w:r>
+    </w:p>
     <w:p/>
     <w:p>
       <w:pPr>
         <w:pStyle w:val="Ttulo2"/>
       </w:pPr>
       <w:r>
+        <w:t>Meta.</w:t>
+      </w:r>
+    </w:p>
+    <w:p>
+      <w:r>
+        <w:t>Para poder formar parte de la plantilla de alguna de estas empresas</w:t>
+      </w:r>
+      <w:r>
+        <w:t xml:space="preserve"> empezaría desde abajo del todo para poder tanto capacidades técnicas como sociales como de trabajo en grupo y muchas más.  Actualmente en Sevilla existen muchas compañías que necesitan de los servicios de un ingeniero </w:t>
+      </w:r>
+      <w:r>
+        <w:t>informático</w:t>
+      </w:r>
+      <w:r>
+        <w:t xml:space="preserve"> que les ayude en plantilla por tanto si combino esto con mis ganas de avanzar y aprender con una constancia diaria podre ganar el conocimiento necesario para poder trabajar en Sentient Technologies. Comenzaría trabajando 3 o 4 años en una empresa como puede ser Emergya, Everis y muchas más aquí en la capital Sevillana. El trabajo en una de estas empresas lo combinaría con estudio en casa sobre las tecnologías y metodologías que usan las empresas que tengo como metas, también estaría al tanto en todo momento sobre cursos que se impartan por el país y dentro de la empresa donde esté trabajando siempre intentando en lo posible que sea sobre el ámbito de la meta que tenga.</w:t>
+      </w:r>
+    </w:p>
+    <w:p>
+      <w:r>
+        <w:t>Una vez que de por finalizado mi aprendizaje en las empresas citadas anteriormente me adentraría en el ámbito de mi meta, pero en una empresa de mas bajo nivel, por que todos sabemos que la casa no se puede empezar a construir por el tejado, primero se necesitan unos cimientos. Si mi meta se tratase de Genera Games haría un desarrollo de un juego móvil por mi cuenta con mucha dedicación e intentando siempre la colaboración de esta compañía para que vaya observando mi esfuerzo y mis capacidades por si les interesa que entrase en plantilla.</w:t>
+      </w:r>
+    </w:p>
+    <w:p>
+      <w:r>
         <w:lastRenderedPageBreak/>
-        <w:t>Meta.</w:t>
-      </w:r>
-    </w:p>
-    <w:p>
-      <w:r>
-        <w:t>Para poder formar parte de la plantilla de alguna de estas empresas</w:t>
-      </w:r>
-      <w:r>
-        <w:t xml:space="preserve"> empezaría desde abajo del todo para poder tanto capacidades técnicas como sociales como de trabajo en grupo y muchas más.  Actualmente en Sevilla existen muchas compañías que necesitan de los servicios de un ingeniero </w:t>
-      </w:r>
-      <w:r>
-        <w:t>informático</w:t>
-      </w:r>
-      <w:r>
-        <w:t xml:space="preserve"> que les ayude en plantilla por tanto si combino esto con mis ganas de avanzar y aprender con una constancia diaria podre ganar el conocimiento necesario para poder trabajar en Sentient Technologies. Comenzaría trabajando 3 o 4 años en una empresa como puede ser Emergya, Everis y muchas más aquí en la capital Sevillana. El trabajo en una de estas empresas lo combinaría con estudio en casa sobre las tecnologías y metodologías que usan las empresas que tengo como metas, también estaría al tanto en todo momento sobre cursos que se impartan por el país y dentro de la empresa donde esté trabajando siempre intentando en lo posible que sea sobre el ámbito de la meta que tenga.</w:t>
-      </w:r>
-    </w:p>
-    <w:p>
-      <w:r>
-        <w:t>Una vez que de por finalizado mi aprendizaje en las empresas citadas anteriormente me adentraría en el ámbito de mi meta, pero en una empresa de mas bajo nivel, por que todos sabemos que la casa no se puede empezar a construir por el tejado, primero se necesitan unos cimientos. Si mi meta se tratase de Genera Games haría un desarrollo de un juego móvil por mi cuenta con mucha dedicación e intentando siempre la colaboración de esta compañía para que vaya observando mi esfuerzo y mis capacidades por si les interesa que entrase en plantilla.</w:t>
-      </w:r>
-    </w:p>
-    <w:p>
-      <w:r>
-        <w:t>Estos serian los pasos que yo seguiría para conseguir mi meta, recordando siempre que hay que trabajar en lo que a uno le gusta para no abandonar nunca la esperanza, por eso todos los trabajos que realice tendrán que llenarme personalmente.</w:t>
-      </w:r>
-      <w:bookmarkStart w:id="13" w:name="_GoBack"/>
-      <w:bookmarkEnd w:id="13"/>
+        <w:t>Estos serian los pasos que yo seguiría para conseguir mi meta, recordando siempre que hay que trabajar en lo que a uno le gusta para no abandonar nunca la esperan</w:t>
+      </w:r>
+      <w:bookmarkEnd w:id="2"/>
+      <w:r>
+        <w:t>za, por eso todos los trabajos que realice tendrán que llenarme personalmente.</w:t>
+      </w:r>
     </w:p>
     <w:p/>
     <w:p/>
@@ -2661,7 +2743,7 @@
 </file>
 
 <file path=customXml/itemProps1.xml><?xml version="1.0" encoding="utf-8"?>
-<ds:datastoreItem xmlns:ds="http://schemas.openxmlformats.org/officeDocument/2006/customXml" ds:itemID="{BFABBB05-3FF7-476B-937A-103FC3FD63AB}">
+<ds:datastoreItem xmlns:ds="http://schemas.openxmlformats.org/officeDocument/2006/customXml" ds:itemID="{3253DC58-CCB6-41E9-B33B-AB2C12A5BD41}">
   <ds:schemaRefs>
     <ds:schemaRef ds:uri="http://schemas.openxmlformats.org/officeDocument/2006/bibliography"/>
   </ds:schemaRefs>

</xml_diff>